<commit_message>
Added pictures of sequence diagram to report
</commit_message>
<xml_diff>
--- a/Docs/Relatórios/Relatorio_Progresso_v0_0_1.docx
+++ b/Docs/Relatórios/Relatorio_Progresso_v0_0_1.docx
@@ -5,10 +5,13 @@
     <w:p>
       <w:pPr>
         <w:pStyle w:val="Standard"/>
-      </w:pPr>
-      <w:r>
-        <w:rPr>
-          <w:noProof/>
+        <w:rPr>
+          <w:lang w:val="pt-PT"/>
+        </w:rPr>
+      </w:pPr>
+      <w:r>
+        <w:rPr>
+          <w:lang w:val="pt-PT"/>
         </w:rPr>
         <w:drawing>
           <wp:anchor distT="0" distB="0" distL="114300" distR="114300" simplePos="0" relativeHeight="251658240" behindDoc="0" locked="0" layoutInCell="1" allowOverlap="1">
@@ -60,8 +63,14 @@
     <w:p>
       <w:pPr>
         <w:pStyle w:val="Textbody"/>
-      </w:pPr>
-      <w:r>
+        <w:rPr>
+          <w:lang w:val="pt-PT"/>
+        </w:rPr>
+      </w:pPr>
+      <w:r>
+        <w:rPr>
+          <w:lang w:val="pt-PT"/>
+        </w:rPr>
         <w:t> </w:t>
       </w:r>
     </w:p>
@@ -79,6 +88,7 @@
         <w:rPr>
           <w:b/>
           <w:sz w:val="36"/>
+          <w:lang w:val="pt-PT"/>
         </w:rPr>
         <w:t xml:space="preserve"> </w:t>
       </w:r>
@@ -117,6 +127,7 @@
         <w:rPr>
           <w:b/>
           <w:sz w:val="36"/>
+          <w:lang w:val="pt-PT"/>
         </w:rPr>
       </w:pPr>
     </w:p>
@@ -136,12 +147,6 @@
         <w:gridCol w:w="3166"/>
       </w:tblGrid>
       <w:tr>
-        <w:tblPrEx>
-          <w:tblCellMar>
-            <w:top w:w="0" w:type="dxa"/>
-            <w:bottom w:w="0" w:type="dxa"/>
-          </w:tblCellMar>
-        </w:tblPrEx>
         <w:tc>
           <w:tcPr>
             <w:tcW w:w="1965" w:type="dxa"/>
@@ -151,8 +156,14 @@
               <w:pStyle w:val="TableContents"/>
               <w:spacing w:after="283"/>
               <w:jc w:val="center"/>
+              <w:rPr>
+                <w:lang w:val="pt-PT"/>
+              </w:rPr>
             </w:pPr>
             <w:r>
+              <w:rPr>
+                <w:lang w:val="pt-PT"/>
+              </w:rPr>
               <w:t> </w:t>
             </w:r>
           </w:p>
@@ -162,15 +173,9 @@
             <w:tcW w:w="3166" w:type="dxa"/>
           </w:tcPr>
           <w:p>
-            <w:pPr>
-              <w:rPr>
-                <w:lang w:val="pt-PT"/>
-              </w:rPr>
-            </w:pPr>
             <w:r>
               <w:rPr>
                 <w:rFonts w:asciiTheme="majorHAnsi" w:hAnsiTheme="majorHAnsi" w:cstheme="majorHAnsi"/>
-                <w:lang w:val="pt-PT"/>
               </w:rPr>
               <w:t>André Gaudêncio, nº 42204, Nuno Conceição, nº 42195</w:t>
             </w:r>
@@ -178,12 +183,6 @@
         </w:tc>
       </w:tr>
       <w:tr>
-        <w:tblPrEx>
-          <w:tblCellMar>
-            <w:top w:w="0" w:type="dxa"/>
-            <w:bottom w:w="0" w:type="dxa"/>
-          </w:tblCellMar>
-        </w:tblPrEx>
         <w:tc>
           <w:tcPr>
             <w:tcW w:w="1965" w:type="dxa"/>
@@ -193,8 +192,14 @@
               <w:pStyle w:val="TableContents"/>
               <w:spacing w:after="283"/>
               <w:jc w:val="center"/>
+              <w:rPr>
+                <w:lang w:val="pt-PT"/>
+              </w:rPr>
             </w:pPr>
             <w:r>
+              <w:rPr>
+                <w:lang w:val="pt-PT"/>
+              </w:rPr>
               <w:t> </w:t>
             </w:r>
           </w:p>
@@ -203,13 +208,7 @@
           <w:tcPr>
             <w:tcW w:w="3166" w:type="dxa"/>
           </w:tcPr>
-          <w:p>
-            <w:pPr>
-              <w:rPr>
-                <w:lang w:val="pt-PT"/>
-              </w:rPr>
-            </w:pPr>
-          </w:p>
+          <w:p/>
         </w:tc>
       </w:tr>
     </w:tbl>
@@ -217,8 +216,14 @@
       <w:pPr>
         <w:pStyle w:val="Textbody"/>
         <w:jc w:val="center"/>
-      </w:pPr>
-      <w:r>
+        <w:rPr>
+          <w:lang w:val="pt-PT"/>
+        </w:rPr>
+      </w:pPr>
+      <w:r>
+        <w:rPr>
+          <w:lang w:val="pt-PT"/>
+        </w:rPr>
         <w:t> </w:t>
       </w:r>
     </w:p>
@@ -226,8 +231,14 @@
       <w:pPr>
         <w:pStyle w:val="Textbody"/>
         <w:jc w:val="center"/>
-      </w:pPr>
-      <w:r>
+        <w:rPr>
+          <w:lang w:val="pt-PT"/>
+        </w:rPr>
+      </w:pPr>
+      <w:r>
+        <w:rPr>
+          <w:lang w:val="pt-PT"/>
+        </w:rPr>
         <w:t> </w:t>
       </w:r>
     </w:p>
@@ -235,8 +246,14 @@
       <w:pPr>
         <w:pStyle w:val="Textbody"/>
         <w:jc w:val="center"/>
-      </w:pPr>
-      <w:r>
+        <w:rPr>
+          <w:lang w:val="pt-PT"/>
+        </w:rPr>
+      </w:pPr>
+      <w:r>
+        <w:rPr>
+          <w:lang w:val="pt-PT"/>
+        </w:rPr>
         <w:t> </w:t>
       </w:r>
     </w:p>
@@ -244,12 +261,16 @@
       <w:pPr>
         <w:pStyle w:val="Textbody"/>
         <w:jc w:val="center"/>
-      </w:pPr>
-      <w:r>
+        <w:rPr>
+          <w:lang w:val="pt-PT"/>
+        </w:rPr>
+      </w:pPr>
+      <w:r>
+        <w:rPr>
+          <w:lang w:val="pt-PT"/>
+        </w:rPr>
         <w:t> </w:t>
       </w:r>
-      <w:bookmarkStart w:id="0" w:name="_GoBack"/>
-      <w:bookmarkEnd w:id="0"/>
     </w:p>
     <w:p>
       <w:pPr>
@@ -282,12 +303,6 @@
         <w:gridCol w:w="4591"/>
       </w:tblGrid>
       <w:tr>
-        <w:tblPrEx>
-          <w:tblCellMar>
-            <w:top w:w="0" w:type="dxa"/>
-            <w:bottom w:w="0" w:type="dxa"/>
-          </w:tblCellMar>
-        </w:tblPrEx>
         <w:tc>
           <w:tcPr>
             <w:tcW w:w="1950" w:type="dxa"/>
@@ -314,15 +329,9 @@
             <w:tcW w:w="4591" w:type="dxa"/>
           </w:tcPr>
           <w:p>
-            <w:pPr>
-              <w:rPr>
-                <w:lang w:val="pt-PT"/>
-              </w:rPr>
-            </w:pPr>
             <w:r>
               <w:rPr>
                 <w:rFonts w:asciiTheme="majorHAnsi" w:hAnsiTheme="majorHAnsi" w:cstheme="majorHAnsi"/>
-                <w:lang w:val="pt-PT"/>
               </w:rPr>
               <w:t>Engenheiro Luís Osório, lo@isel.ipl.pt</w:t>
             </w:r>
@@ -330,14 +339,12 @@
               <w:rPr>
                 <w:rFonts w:asciiTheme="majorHAnsi" w:hAnsiTheme="majorHAnsi" w:cstheme="majorHAnsi"/>
                 <w:b/>
-                <w:lang w:val="pt-PT"/>
               </w:rPr>
               <w:br/>
             </w:r>
             <w:r>
               <w:rPr>
                 <w:rFonts w:asciiTheme="majorHAnsi" w:hAnsiTheme="majorHAnsi" w:cstheme="majorHAnsi"/>
-                <w:lang w:val="pt-PT"/>
               </w:rPr>
               <w:t>Paulo Borges, pborges@deetc.isel.ipl.pt</w:t>
             </w:r>
@@ -345,12 +352,6 @@
         </w:tc>
       </w:tr>
       <w:tr>
-        <w:tblPrEx>
-          <w:tblCellMar>
-            <w:top w:w="0" w:type="dxa"/>
-            <w:bottom w:w="0" w:type="dxa"/>
-          </w:tblCellMar>
-        </w:tblPrEx>
         <w:tc>
           <w:tcPr>
             <w:tcW w:w="1950" w:type="dxa"/>
@@ -376,13 +377,7 @@
           <w:tcPr>
             <w:tcW w:w="4591" w:type="dxa"/>
           </w:tcPr>
-          <w:p>
-            <w:pPr>
-              <w:rPr>
-                <w:lang w:val="pt-PT"/>
-              </w:rPr>
-            </w:pPr>
-          </w:p>
+          <w:p/>
         </w:tc>
       </w:tr>
     </w:tbl>
@@ -405,8 +400,14 @@
       <w:pPr>
         <w:pStyle w:val="Textbody"/>
         <w:jc w:val="center"/>
-      </w:pPr>
-      <w:r>
+        <w:rPr>
+          <w:lang w:val="pt-PT"/>
+        </w:rPr>
+      </w:pPr>
+      <w:r>
+        <w:rPr>
+          <w:lang w:val="pt-PT"/>
+        </w:rPr>
         <w:t> </w:t>
       </w:r>
     </w:p>
@@ -414,8 +415,14 @@
       <w:pPr>
         <w:pStyle w:val="Textbody"/>
         <w:jc w:val="center"/>
-      </w:pPr>
-      <w:r>
+        <w:rPr>
+          <w:lang w:val="pt-PT"/>
+        </w:rPr>
+      </w:pPr>
+      <w:r>
+        <w:rPr>
+          <w:lang w:val="pt-PT"/>
+        </w:rPr>
         <w:t> </w:t>
       </w:r>
     </w:p>
@@ -423,6 +430,9 @@
       <w:pPr>
         <w:pStyle w:val="Textbody"/>
         <w:jc w:val="center"/>
+        <w:rPr>
+          <w:lang w:val="pt-PT"/>
+        </w:rPr>
       </w:pPr>
     </w:p>
     <w:p>
@@ -434,48 +444,49 @@
         </w:rPr>
       </w:pPr>
       <w:r>
+        <w:rPr>
+          <w:lang w:val="pt-PT"/>
+        </w:rPr>
         <w:t>Relatório de progresso</w:t>
       </w:r>
       <w:r>
-        <w:t xml:space="preserve"> </w:t>
-      </w:r>
-      <w:r>
-        <w:t>realizado no âmbito de Projecto e Seminário,</w:t>
-      </w:r>
-      <w:r>
+        <w:rPr>
+          <w:lang w:val="pt-PT"/>
+        </w:rPr>
+        <w:t xml:space="preserve"> realizado no âmbito de Projecto e Seminário,</w:t>
+      </w:r>
+      <w:r>
+        <w:rPr>
+          <w:lang w:val="pt-PT"/>
+        </w:rPr>
         <w:br/>
-      </w:r>
-      <w:r>
         <w:t>do curso de licenciatura em Engenharia Informática e de Computadores</w:t>
       </w:r>
       <w:r>
+        <w:rPr>
+          <w:lang w:val="pt-PT"/>
+        </w:rPr>
         <w:br/>
       </w:r>
       <w:r>
-        <w:t>Semestre de Verão 201</w:t>
-      </w:r>
-      <w:r>
-        <w:rPr>
-          <w:lang w:val="pt-PT"/>
-        </w:rPr>
-        <w:t>7</w:t>
-      </w:r>
-      <w:r>
-        <w:t>/201</w:t>
-      </w:r>
-      <w:r>
-        <w:rPr>
-          <w:lang w:val="pt-PT"/>
-        </w:rPr>
-        <w:t>8</w:t>
+        <w:rPr>
+          <w:lang w:val="pt-PT"/>
+        </w:rPr>
+        <w:t>Semestre de Verão 2017/2018</w:t>
       </w:r>
     </w:p>
     <w:p>
       <w:pPr>
         <w:pStyle w:val="Textbody"/>
         <w:jc w:val="center"/>
-      </w:pPr>
-      <w:r>
+        <w:rPr>
+          <w:lang w:val="pt-PT"/>
+        </w:rPr>
+      </w:pPr>
+      <w:r>
+        <w:rPr>
+          <w:lang w:val="pt-PT"/>
+        </w:rPr>
         <w:t> </w:t>
       </w:r>
     </w:p>
@@ -483,21 +494,15 @@
       <w:pPr>
         <w:pStyle w:val="Textbody"/>
         <w:jc w:val="center"/>
-      </w:pPr>
-      <w:r>
-        <w:rPr>
-          <w:lang w:val="pt-PT"/>
-        </w:rPr>
-        <w:t>Abril</w:t>
-      </w:r>
-      <w:r>
-        <w:t xml:space="preserve"> de 20</w:t>
-      </w:r>
-      <w:r>
-        <w:rPr>
-          <w:lang w:val="pt-PT"/>
-        </w:rPr>
-        <w:t>18</w:t>
+        <w:rPr>
+          <w:lang w:val="pt-PT"/>
+        </w:rPr>
+      </w:pPr>
+      <w:r>
+        <w:rPr>
+          <w:lang w:val="pt-PT"/>
+        </w:rPr>
+        <w:t>Abril de 2018</w:t>
       </w:r>
     </w:p>
     <w:p>
@@ -507,14 +512,16 @@
         <w:rPr>
           <w:sz w:val="40"/>
           <w:szCs w:val="40"/>
-        </w:rPr>
-      </w:pPr>
-      <w:bookmarkStart w:id="1" w:name="_Toc417073311"/>
-      <w:bookmarkEnd w:id="1"/>
+          <w:lang w:val="pt-PT"/>
+        </w:rPr>
+      </w:pPr>
+      <w:bookmarkStart w:id="0" w:name="_Toc417073311"/>
+      <w:bookmarkEnd w:id="0"/>
       <w:r>
         <w:rPr>
           <w:sz w:val="40"/>
           <w:szCs w:val="40"/>
+          <w:lang w:val="pt-PT"/>
         </w:rPr>
         <w:lastRenderedPageBreak/>
         <w:t>Resumo</w:t>
@@ -533,7 +540,7 @@
       </w:pPr>
       <w:r>
         <w:rPr>
-          <w:noProof/>
+          <w:lang w:val="pt-PT"/>
         </w:rPr>
         <mc:AlternateContent>
           <mc:Choice Requires="wps">
@@ -585,24 +592,14 @@
                             <w:r>
                               <w:t xml:space="preserve">Figura </w:t>
                             </w:r>
-                            <w:r>
-                              <w:fldChar w:fldCharType="begin"/>
-                            </w:r>
-                            <w:r>
-                              <w:instrText xml:space="preserve"> SEQ Figura \* ARABIC </w:instrText>
-                            </w:r>
-                            <w:r>
-                              <w:fldChar w:fldCharType="separate"/>
-                            </w:r>
-                            <w:r>
-                              <w:rPr>
-                                <w:noProof/>
-                              </w:rPr>
-                              <w:t>1</w:t>
-                            </w:r>
-                            <w:r>
-                              <w:fldChar w:fldCharType="end"/>
-                            </w:r>
+                            <w:fldSimple w:instr=" SEQ Figura \* ARABIC ">
+                              <w:r>
+                                <w:rPr>
+                                  <w:noProof/>
+                                </w:rPr>
+                                <w:t>1</w:t>
+                              </w:r>
+                            </w:fldSimple>
                             <w:r>
                               <w:rPr>
                                 <w:lang w:val="pt-PT"/>
@@ -646,24 +643,14 @@
                       <w:r>
                         <w:t xml:space="preserve">Figura </w:t>
                       </w:r>
-                      <w:r>
-                        <w:fldChar w:fldCharType="begin"/>
-                      </w:r>
-                      <w:r>
-                        <w:instrText xml:space="preserve"> SEQ Figura \* ARABIC </w:instrText>
-                      </w:r>
-                      <w:r>
-                        <w:fldChar w:fldCharType="separate"/>
-                      </w:r>
-                      <w:r>
-                        <w:rPr>
-                          <w:noProof/>
-                        </w:rPr>
-                        <w:t>1</w:t>
-                      </w:r>
-                      <w:r>
-                        <w:fldChar w:fldCharType="end"/>
-                      </w:r>
+                      <w:fldSimple w:instr=" SEQ Figura \* ARABIC ">
+                        <w:r>
+                          <w:rPr>
+                            <w:noProof/>
+                          </w:rPr>
+                          <w:t>1</w:t>
+                        </w:r>
+                      </w:fldSimple>
                       <w:r>
                         <w:rPr>
                           <w:lang w:val="pt-PT"/>
@@ -682,8 +669,8 @@
       <w:r>
         <w:rPr>
           <w:rFonts w:cstheme="majorHAnsi"/>
-          <w:noProof/>
           <w:sz w:val="40"/>
+          <w:lang w:val="pt-PT"/>
         </w:rPr>
         <w:drawing>
           <wp:anchor distT="0" distB="0" distL="114300" distR="114300" simplePos="0" relativeHeight="251661312" behindDoc="0" locked="0" layoutInCell="1" allowOverlap="1" wp14:anchorId="38207832" wp14:editId="50AFE909">
@@ -755,178 +742,78 @@
           <w:szCs w:val="27"/>
           <w:lang w:val="pt-PT"/>
         </w:rPr>
-        <w:t>O foco deste projeto é o</w:t>
-      </w:r>
-      <w:r>
+        <w:t>O foco deste projeto é o desenvolvimento de um protótipo de um serviço que permite ao cidadão o acesso imediato a um evento de excesso de velocidade. Os eventos são gerados através dos cinemómetros pertencentes à Rede Nacional de Controlo de Velocidade, SINCRO. Uma vez infringida a velocidade extipulada no local onde se encontra um cinemómetro, os dados do evento irão ser armazenados, para posteriormente serem enviados e avaliados pelo sistema informático da ANSR (Autoridade Nacional de Segurança Rodoviária). Uma vez decorrido este processo e validados os eventos de trânsito, caso exista excesso de velocidade, o dono do veículo deverá ser notificado via dispositivo móvel sobre os detalhes do evento.</w:t>
+      </w:r>
+    </w:p>
+    <w:p>
+      <w:pPr>
+        <w:pStyle w:val="NormalWeb"/>
+        <w:jc w:val="both"/>
         <w:rPr>
           <w:rFonts w:asciiTheme="minorHAnsi" w:hAnsiTheme="minorHAnsi" w:cstheme="minorHAnsi"/>
           <w:sz w:val="22"/>
-          <w:szCs w:val="27"/>
-          <w:lang w:val="pt-PT"/>
-        </w:rPr>
-        <w:t xml:space="preserve"> </w:t>
-      </w:r>
-      <w:r>
-        <w:rPr>
-          <w:rFonts w:asciiTheme="minorHAnsi" w:hAnsiTheme="minorHAnsi" w:cstheme="minorHAnsi"/>
-          <w:sz w:val="22"/>
-          <w:szCs w:val="27"/>
-          <w:lang w:val="pt-PT"/>
-        </w:rPr>
-        <w:t>desenvolvimento de</w:t>
-      </w:r>
-      <w:r>
-        <w:rPr>
-          <w:rFonts w:asciiTheme="minorHAnsi" w:hAnsiTheme="minorHAnsi" w:cstheme="minorHAnsi"/>
-          <w:sz w:val="22"/>
-          <w:szCs w:val="27"/>
-          <w:lang w:val="pt-PT"/>
-        </w:rPr>
-        <w:t xml:space="preserve"> um protótipo de um serviço que permite ao cidadão o acesso imediato a um evento de excesso de velocidade. Os eventos são gerados através dos cinemómetros pertencentes à Rede Nacional de Controlo de Velocidade, SINCRO. Uma vez infringida a velocidade extipulada no local onde se encontra um cinemómetro, os dados do evento irão ser armazenados, para posteriormente serem enviados e avaliados pelo sistema informático da ANSR (Autoridade Nacional de Segurança Rodoviária). Uma vez </w:t>
-      </w:r>
-      <w:r>
-        <w:rPr>
-          <w:rFonts w:asciiTheme="minorHAnsi" w:hAnsiTheme="minorHAnsi" w:cstheme="minorHAnsi"/>
-          <w:sz w:val="22"/>
-          <w:szCs w:val="27"/>
-          <w:lang w:val="pt-PT"/>
-        </w:rPr>
-        <w:t>decorrido</w:t>
-      </w:r>
-      <w:r>
-        <w:rPr>
-          <w:rFonts w:asciiTheme="minorHAnsi" w:hAnsiTheme="minorHAnsi" w:cstheme="minorHAnsi"/>
-          <w:sz w:val="22"/>
-          <w:szCs w:val="27"/>
-          <w:lang w:val="pt-PT"/>
-        </w:rPr>
-        <w:t xml:space="preserve"> este processo</w:t>
-      </w:r>
-      <w:r>
-        <w:rPr>
-          <w:rFonts w:asciiTheme="minorHAnsi" w:hAnsiTheme="minorHAnsi" w:cstheme="minorHAnsi"/>
-          <w:sz w:val="22"/>
-          <w:szCs w:val="27"/>
-          <w:lang w:val="pt-PT"/>
-        </w:rPr>
-        <w:t xml:space="preserve"> e validados os eventos de trânsito, caso exista excesso de velocidade</w:t>
-      </w:r>
-      <w:r>
-        <w:rPr>
-          <w:rFonts w:asciiTheme="minorHAnsi" w:hAnsiTheme="minorHAnsi" w:cstheme="minorHAnsi"/>
-          <w:sz w:val="22"/>
-          <w:szCs w:val="27"/>
-          <w:lang w:val="pt-PT"/>
-        </w:rPr>
-        <w:t xml:space="preserve">, o dono do veículo </w:t>
-      </w:r>
-      <w:r>
-        <w:rPr>
-          <w:rFonts w:asciiTheme="minorHAnsi" w:hAnsiTheme="minorHAnsi" w:cstheme="minorHAnsi"/>
-          <w:sz w:val="22"/>
-          <w:szCs w:val="27"/>
-          <w:lang w:val="pt-PT"/>
-        </w:rPr>
-        <w:t>deverá</w:t>
-      </w:r>
-      <w:r>
-        <w:rPr>
-          <w:rFonts w:asciiTheme="minorHAnsi" w:hAnsiTheme="minorHAnsi" w:cstheme="minorHAnsi"/>
-          <w:sz w:val="22"/>
-          <w:szCs w:val="27"/>
-          <w:lang w:val="pt-PT"/>
-        </w:rPr>
-        <w:t xml:space="preserve"> ser notificado via dispositivo móvel sobre os detalhes do evento.</w:t>
-      </w:r>
-    </w:p>
-    <w:p>
-      <w:pPr>
-        <w:pStyle w:val="NormalWeb"/>
+          <w:lang w:val="pt-PT"/>
+        </w:rPr>
+      </w:pPr>
+    </w:p>
+    <w:p>
+      <w:pPr>
         <w:jc w:val="both"/>
-        <w:rPr>
-          <w:rFonts w:asciiTheme="minorHAnsi" w:hAnsiTheme="minorHAnsi" w:cstheme="minorHAnsi"/>
-          <w:noProof/>
-          <w:sz w:val="22"/>
-          <w:lang w:val="pt-PT"/>
-        </w:rPr>
-      </w:pPr>
-    </w:p>
-    <w:p>
-      <w:pPr>
-        <w:jc w:val="both"/>
       </w:pPr>
     </w:p>
     <w:p>
       <w:pPr>
         <w:pStyle w:val="Textbody"/>
+        <w:rPr>
+          <w:lang w:val="pt-PT"/>
+        </w:rPr>
       </w:pPr>
     </w:p>
     <w:p>
       <w:pPr>
         <w:pStyle w:val="Textbody"/>
-      </w:pPr>
-      <w:r>
-        <w:t xml:space="preserve">Atualmente o sistema de notificação de </w:t>
-      </w:r>
-      <w:r>
-        <w:t>contraordenações</w:t>
-      </w:r>
-      <w:r>
-        <w:t xml:space="preserve"> por excesso de velocidade é feito manualmente através de correio. Com este projeto </w:t>
-      </w:r>
-      <w:r>
-        <w:t>deverá</w:t>
-      </w:r>
-      <w:r>
-        <w:t xml:space="preserve"> ser possível </w:t>
-      </w:r>
-      <w:r>
-        <w:t>a</w:t>
-      </w:r>
-      <w:r>
-        <w:t xml:space="preserve">o cidadão subscrever os </w:t>
-      </w:r>
-      <w:r>
-        <w:t xml:space="preserve">seus </w:t>
-      </w:r>
-      <w:r>
-        <w:t xml:space="preserve">veículos </w:t>
-      </w:r>
-      <w:r>
-        <w:t>através do</w:t>
-      </w:r>
-      <w:r>
-        <w:t xml:space="preserve"> seu dispositivo móvel, possibilitando ser notificado de quaisquer eventos que ocorram nos veículos registados. Este projeto é motivado sobre a informação do evento de controlo de passagem de excesso de velocidade, na expetativa que haja a redução </w:t>
-      </w:r>
-      <w:r>
-        <w:t>de situações de violação do excesso de velocidade</w:t>
-      </w:r>
-      <w:r>
-        <w:t xml:space="preserve">. Através de uma plataforma móvel acreditamos que seja possível </w:t>
-      </w:r>
-      <w:r>
-        <w:t xml:space="preserve">que </w:t>
-      </w:r>
-      <w:r>
-        <w:t>o condutor fique mais atento à sua condução, dado que os alertas recebidos são visualizados num espaço de tempo reduzido.</w:t>
-      </w:r>
-      <w:r>
+        <w:rPr>
+          <w:lang w:val="pt-PT"/>
+        </w:rPr>
+      </w:pPr>
+      <w:r>
+        <w:rPr>
+          <w:lang w:val="pt-PT"/>
+        </w:rPr>
+        <w:t>Atualmente o sistema de notificação de contraordenações por excesso de velocidade é feito manualmente através de correio. Com este projeto deverá ser possível ao cidadão subscrever os seus veículos através do seu dispositivo móvel, possibilitando ser notificado de quaisquer eventos que ocorram nos veículos registados. Este projeto é motivado sobre a informação do evento de controlo de passagem de excesso de velocidade, na expetativa que haja a redução de situações de violação do excesso de velocidade. Através de uma plataforma móvel acreditamos que seja possível que o condutor fique mais atento à sua condução, dado que os alertas recebidos são visualizados num espaço de tempo reduzido.</w:t>
+      </w:r>
+      <w:r>
+        <w:rPr>
+          <w:lang w:val="pt-PT"/>
+        </w:rPr>
         <w:t> </w:t>
       </w:r>
     </w:p>
     <w:p>
       <w:pPr>
         <w:pStyle w:val="Textbody"/>
-      </w:pPr>
-      <w:r>
+        <w:rPr>
+          <w:lang w:val="pt-PT"/>
+        </w:rPr>
+      </w:pPr>
+      <w:r>
+        <w:rPr>
+          <w:lang w:val="pt-PT"/>
+        </w:rPr>
         <w:t> </w:t>
       </w:r>
     </w:p>
     <w:p>
       <w:pPr>
         <w:pStyle w:val="Textbody"/>
-      </w:pPr>
-      <w:r>
+        <w:rPr>
+          <w:lang w:val="pt-PT"/>
+        </w:rPr>
+      </w:pPr>
+      <w:r>
+        <w:rPr>
+          <w:lang w:val="pt-PT"/>
+        </w:rPr>
         <w:t> </w:t>
       </w:r>
     </w:p>
@@ -935,65 +822,73 @@
         <w:pStyle w:val="Textbody"/>
         <w:rPr>
           <w:sz w:val="28"/>
+          <w:lang w:val="pt-PT"/>
         </w:rPr>
       </w:pPr>
       <w:r>
         <w:rPr>
           <w:b/>
           <w:sz w:val="24"/>
-        </w:rPr>
-        <w:t>Palavras-cha</w:t>
-      </w:r>
-      <w:r>
-        <w:rPr>
-          <w:b/>
-          <w:sz w:val="24"/>
-        </w:rPr>
-        <w:t>ve:  </w:t>
-      </w:r>
-      <w:r>
-        <w:t xml:space="preserve">lista de palavras-chave, ordenadas alfabeticamente, separadas </w:t>
-      </w:r>
-      <w:r>
-        <w:t xml:space="preserve">por </w:t>
-      </w:r>
-      <w:r>
-        <w:t>;.</w:t>
+          <w:lang w:val="pt-PT"/>
+        </w:rPr>
+        <w:t>Palavras-chave:  </w:t>
+      </w:r>
+      <w:r>
+        <w:rPr>
+          <w:lang w:val="pt-PT"/>
+        </w:rPr>
+        <w:t>lista de palavras-chave, ordenadas alfabeticamente, separadas por ;.</w:t>
       </w:r>
       <w:r>
         <w:rPr>
           <w:sz w:val="28"/>
+          <w:lang w:val="pt-PT"/>
         </w:rPr>
         <w:t xml:space="preserve"> </w:t>
       </w:r>
-      <w:bookmarkStart w:id="2" w:name="_Toc417073312"/>
-      <w:bookmarkStart w:id="3" w:name="_Toc417073313"/>
+      <w:bookmarkStart w:id="1" w:name="_Toc417073312"/>
+      <w:bookmarkStart w:id="2" w:name="_Toc417073313"/>
+      <w:bookmarkEnd w:id="1"/>
       <w:bookmarkEnd w:id="2"/>
-      <w:bookmarkEnd w:id="3"/>
     </w:p>
     <w:p>
       <w:pPr>
         <w:pStyle w:val="Textbody"/>
+        <w:rPr>
+          <w:lang w:val="pt-PT"/>
+        </w:rPr>
       </w:pPr>
     </w:p>
     <w:p>
       <w:pPr>
         <w:pStyle w:val="Textbody"/>
+        <w:rPr>
+          <w:lang w:val="pt-PT"/>
+        </w:rPr>
       </w:pPr>
     </w:p>
     <w:p>
       <w:pPr>
         <w:pStyle w:val="Textbody"/>
+        <w:rPr>
+          <w:lang w:val="pt-PT"/>
+        </w:rPr>
       </w:pPr>
     </w:p>
     <w:p>
       <w:pPr>
         <w:pStyle w:val="Textbody"/>
+        <w:rPr>
+          <w:lang w:val="pt-PT"/>
+        </w:rPr>
       </w:pPr>
     </w:p>
     <w:p>
       <w:pPr>
         <w:pStyle w:val="Textbody"/>
+        <w:rPr>
+          <w:lang w:val="pt-PT"/>
+        </w:rPr>
       </w:pPr>
     </w:p>
     <w:p>
@@ -1002,14 +897,14 @@
         <w:rPr>
           <w:rFonts w:eastAsiaTheme="minorHAnsi"/>
           <w:sz w:val="28"/>
-          <w:lang w:eastAsia="en-GB"/>
+          <w:lang w:val="pt-PT" w:eastAsia="en-GB"/>
         </w:rPr>
       </w:pPr>
       <w:r>
         <w:rPr>
           <w:rFonts w:eastAsia="Times New Roman"/>
           <w:sz w:val="40"/>
-          <w:lang w:eastAsia="en-GB"/>
+          <w:lang w:val="pt-PT" w:eastAsia="en-GB"/>
         </w:rPr>
         <w:t>Análise</w:t>
       </w:r>
@@ -1027,12 +922,14 @@
         <w:rPr>
           <w:sz w:val="24"/>
           <w:szCs w:val="24"/>
+          <w:lang w:val="pt-PT"/>
         </w:rPr>
       </w:pPr>
       <w:r>
         <w:rPr>
           <w:sz w:val="24"/>
           <w:szCs w:val="24"/>
+          <w:lang w:val="pt-PT"/>
         </w:rPr>
         <w:t>Requisitos</w:t>
       </w:r>
@@ -1040,35 +937,22 @@
     <w:p>
       <w:pPr>
         <w:jc w:val="both"/>
-        <w:rPr>
-          <w:lang w:val="pt-PT"/>
-        </w:rPr>
-      </w:pPr>
-      <w:r>
-        <w:rPr>
-          <w:lang w:val="pt-PT"/>
-        </w:rPr>
+      </w:pPr>
+      <w:r>
         <w:t>Para este projeto será necessário a criação de um Servidor. Este vai ser responsável por emitir notificações de eventos para os dispositivos móveis, bem como processar pedidos sobre informações relativas ao utilizador do dispositivo.</w:t>
       </w:r>
     </w:p>
     <w:p>
       <w:pPr>
         <w:jc w:val="both"/>
-        <w:rPr>
-          <w:lang w:val="pt-PT"/>
-        </w:rPr>
-      </w:pPr>
-      <w:r>
-        <w:rPr>
-          <w:lang w:val="pt-PT"/>
-        </w:rPr>
+      </w:pPr>
+      <w:r>
         <w:t xml:space="preserve">O Servidor terá a responsabilidade de trabalhar dados provenientes do Sistema Informático SINCRO. Só assim é possível ter acesso aos eventos gerados pelos </w:t>
       </w:r>
       <w:r>
         <w:rPr>
           <w:rFonts w:cstheme="minorHAnsi"/>
           <w:szCs w:val="27"/>
-          <w:lang w:val="pt-PT"/>
         </w:rPr>
         <w:t>cinemómetro e já corretamente avaliados e autorizados a serem notificados.</w:t>
       </w:r>
@@ -1076,14 +960,8 @@
     <w:p>
       <w:pPr>
         <w:jc w:val="both"/>
-        <w:rPr>
-          <w:lang w:val="pt-PT"/>
-        </w:rPr>
-      </w:pPr>
-      <w:r>
-        <w:rPr>
-          <w:lang w:val="pt-PT"/>
-        </w:rPr>
+      </w:pPr>
+      <w:r>
         <w:t>Também será necessária a realização da Componente Móvel (telemóvel, ou outro dispositivo equivalente) através do qual o utilizador realizará os pedidos ao servidor e receberá as notificações sobre eventos de trânsito.</w:t>
       </w:r>
     </w:p>
@@ -1103,12 +981,14 @@
         <w:rPr>
           <w:sz w:val="24"/>
           <w:szCs w:val="24"/>
+          <w:lang w:val="pt-PT"/>
         </w:rPr>
       </w:pPr>
       <w:r>
         <w:rPr>
           <w:sz w:val="24"/>
           <w:szCs w:val="24"/>
+          <w:lang w:val="pt-PT"/>
         </w:rPr>
         <w:t>Ferramentas</w:t>
       </w:r>
@@ -1116,37 +996,22 @@
     <w:p>
       <w:pPr>
         <w:jc w:val="both"/>
-        <w:rPr>
-          <w:lang w:val="pt-PT"/>
-        </w:rPr>
-      </w:pPr>
-      <w:r>
-        <w:rPr>
-          <w:lang w:val="pt-PT"/>
-        </w:rPr>
+      </w:pPr>
+      <w:r>
         <w:t>A figura 1 apresenta uma vista geral sobre o projeto.</w:t>
       </w:r>
     </w:p>
     <w:p>
       <w:pPr>
         <w:jc w:val="both"/>
-        <w:rPr>
-          <w:lang w:val="pt-PT"/>
-        </w:rPr>
-      </w:pPr>
-      <w:r>
-        <w:rPr>
-          <w:lang w:val="pt-PT"/>
-        </w:rPr>
+      </w:pPr>
+      <w:r>
         <w:t>O servidor irá ser criado numa linguagem que dê suporte para aplicações servidoras (Java, Node.js, .NET, etc.). Relativamente aos dispositivos móveis iremos usar uma linguagem que dê suporte a multiplataforma (React Native, Xamarin, Native Script).</w:t>
       </w:r>
     </w:p>
     <w:p>
       <w:pPr>
         <w:jc w:val="both"/>
-        <w:rPr>
-          <w:lang w:val="pt-PT"/>
-        </w:rPr>
       </w:pPr>
     </w:p>
     <w:p>
@@ -1155,12 +1020,14 @@
         <w:rPr>
           <w:sz w:val="24"/>
           <w:szCs w:val="24"/>
+          <w:lang w:val="pt-PT"/>
         </w:rPr>
       </w:pPr>
       <w:r>
         <w:rPr>
           <w:sz w:val="24"/>
           <w:szCs w:val="24"/>
+          <w:lang w:val="pt-PT"/>
         </w:rPr>
         <w:t>Problemas</w:t>
       </w:r>
@@ -1170,27 +1037,17 @@
         <w:jc w:val="both"/>
         <w:rPr>
           <w:sz w:val="28"/>
-          <w:lang w:val="pt-PT"/>
-        </w:rPr>
-      </w:pPr>
-      <w:r>
-        <w:rPr>
-          <w:lang w:val="pt-PT"/>
-        </w:rPr>
+        </w:rPr>
+      </w:pPr>
+      <w:r>
         <w:t>A bateria limitada nos dispositivos móveis é algo a ter em conta na realização deste projeto. Uma aplicação que utilize em grandes quantidades a energia de um dispositivo pode ser facilmente posta em causa e possivelmente desinstalada.</w:t>
       </w:r>
     </w:p>
     <w:p>
       <w:pPr>
         <w:jc w:val="both"/>
-        <w:rPr>
-          <w:lang w:val="pt-PT"/>
-        </w:rPr>
-      </w:pPr>
-      <w:r>
-        <w:rPr>
-          <w:lang w:val="pt-PT"/>
-        </w:rPr>
+      </w:pPr>
+      <w:r>
         <w:t>A quantidade e variedade de dispositivos móveis existentes no mercado é também um dos problemas a considerar no projeto. Deverá ser desenvolvida uma aplicação passível de ser utilizada por qualquer condutor proprietário de um automóvel.</w:t>
       </w:r>
     </w:p>
@@ -1247,14 +1104,7 @@
                 <w:color w:val="2F5496" w:themeColor="accent1" w:themeShade="BF"/>
                 <w:szCs w:val="24"/>
               </w:rPr>
-              <w:t xml:space="preserve">Possíveis </w:t>
-            </w:r>
-            <w:r>
-              <w:rPr>
-                <w:color w:val="2F5496" w:themeColor="accent1" w:themeShade="BF"/>
-                <w:szCs w:val="24"/>
-              </w:rPr>
-              <w:t>Soluções</w:t>
+              <w:t>Possíveis Soluções</w:t>
             </w:r>
           </w:p>
         </w:tc>
@@ -1346,46 +1196,73 @@
     <w:p>
       <w:pPr>
         <w:pStyle w:val="Textbody"/>
+        <w:rPr>
+          <w:lang w:val="pt-PT"/>
+        </w:rPr>
       </w:pPr>
     </w:p>
     <w:p>
       <w:pPr>
         <w:pStyle w:val="Textbody"/>
+        <w:rPr>
+          <w:lang w:val="pt-PT"/>
+        </w:rPr>
       </w:pPr>
     </w:p>
     <w:p>
       <w:pPr>
         <w:pStyle w:val="Textbody"/>
+        <w:rPr>
+          <w:lang w:val="pt-PT"/>
+        </w:rPr>
       </w:pPr>
     </w:p>
     <w:p>
       <w:pPr>
         <w:pStyle w:val="Textbody"/>
+        <w:rPr>
+          <w:lang w:val="pt-PT"/>
+        </w:rPr>
       </w:pPr>
     </w:p>
     <w:p>
       <w:pPr>
         <w:pStyle w:val="Textbody"/>
+        <w:rPr>
+          <w:lang w:val="pt-PT"/>
+        </w:rPr>
       </w:pPr>
     </w:p>
     <w:p>
       <w:pPr>
         <w:pStyle w:val="Textbody"/>
+        <w:rPr>
+          <w:lang w:val="pt-PT"/>
+        </w:rPr>
       </w:pPr>
     </w:p>
     <w:p>
       <w:pPr>
         <w:pStyle w:val="Textbody"/>
+        <w:rPr>
+          <w:lang w:val="pt-PT"/>
+        </w:rPr>
       </w:pPr>
     </w:p>
     <w:p>
       <w:pPr>
         <w:pStyle w:val="Textbody"/>
+        <w:rPr>
+          <w:lang w:val="pt-PT"/>
+        </w:rPr>
       </w:pPr>
     </w:p>
     <w:p>
       <w:pPr>
         <w:pStyle w:val="Textbody"/>
+        <w:rPr>
+          <w:lang w:val="pt-PT"/>
+        </w:rPr>
       </w:pPr>
     </w:p>
     <w:p>
@@ -1395,28 +1272,58 @@
           <w:lang w:val="pt-PT"/>
         </w:rPr>
       </w:pPr>
-      <w:bookmarkStart w:id="4" w:name="requisitos-funcionais"/>
+      <w:bookmarkStart w:id="3" w:name="requisitos-funcionais"/>
       <w:r>
         <w:rPr>
           <w:lang w:val="pt-PT"/>
         </w:rPr>
         <w:t>Requisitos Funcionais</w:t>
       </w:r>
+      <w:bookmarkEnd w:id="3"/>
+    </w:p>
+    <w:p>
+      <w:pPr>
+        <w:pStyle w:val="Cabealho3"/>
+        <w:rPr>
+          <w:lang w:val="pt-PT"/>
+        </w:rPr>
+      </w:pPr>
+      <w:bookmarkStart w:id="4" w:name="rf01---notificação-de-contraordenações"/>
+      <w:r>
+        <w:rPr>
+          <w:lang w:val="pt-PT"/>
+        </w:rPr>
+        <w:t>RF01 - Notificação de Contraordenações</w:t>
+      </w:r>
       <w:bookmarkEnd w:id="4"/>
     </w:p>
     <w:p>
       <w:pPr>
+        <w:pStyle w:val="FirstParagraph"/>
+        <w:rPr>
+          <w:lang w:val="pt-PT"/>
+        </w:rPr>
+      </w:pPr>
+      <w:r>
+        <w:rPr>
+          <w:lang w:val="pt-PT"/>
+        </w:rPr>
+        <w:t>O proprietário do veículo recebe a notificação acerca do evento no seu telemóvel. As informações sobre o evento são enviadas pelo sistema SINCRO.</w:t>
+      </w:r>
+    </w:p>
+    <w:p>
+      <w:pPr>
         <w:pStyle w:val="Cabealho3"/>
         <w:rPr>
           <w:lang w:val="pt-PT"/>
         </w:rPr>
       </w:pPr>
-      <w:bookmarkStart w:id="5" w:name="rf01---notificação-de-contraordenações"/>
-      <w:r>
-        <w:rPr>
-          <w:lang w:val="pt-PT"/>
-        </w:rPr>
-        <w:t>RF01 - Notificação de Contraordenações</w:t>
+      <w:bookmarkStart w:id="5" w:name="rf02---delegar-matrícula"/>
+      <w:r>
+        <w:rPr>
+          <w:lang w:val="pt-PT"/>
+        </w:rPr>
+        <w:t>RF02 - Delegar Matrícula</w:t>
       </w:r>
       <w:bookmarkEnd w:id="5"/>
     </w:p>
@@ -1431,19 +1338,7 @@
         <w:rPr>
           <w:lang w:val="pt-PT"/>
         </w:rPr>
-        <w:t xml:space="preserve">O proprietário do </w:t>
-      </w:r>
-      <w:r>
-        <w:rPr>
-          <w:lang w:val="pt-PT"/>
-        </w:rPr>
-        <w:t>veículo</w:t>
-      </w:r>
-      <w:r>
-        <w:rPr>
-          <w:lang w:val="pt-PT"/>
-        </w:rPr>
-        <w:t xml:space="preserve"> recebe a notificação acerca do evento no seu telemóvel. As informações sobre o evento são enviadas pelo sistema SINCRO.</w:t>
+        <w:t>Permite o utilizador delegar o seu veículo a outro utilizador, já registado no sistema, que aceite esta responsabilidade.</w:t>
       </w:r>
     </w:p>
     <w:p>
@@ -1453,12 +1348,12 @@
           <w:lang w:val="pt-PT"/>
         </w:rPr>
       </w:pPr>
-      <w:bookmarkStart w:id="6" w:name="rf02---delegar-matrícula"/>
-      <w:r>
-        <w:rPr>
-          <w:lang w:val="pt-PT"/>
-        </w:rPr>
-        <w:t>RF02 - Delegar Matrícula</w:t>
+      <w:bookmarkStart w:id="6" w:name="rf03---subscrever-veículo"/>
+      <w:r>
+        <w:rPr>
+          <w:lang w:val="pt-PT"/>
+        </w:rPr>
+        <w:t>RF03 - Subscrever Veículo</w:t>
       </w:r>
       <w:bookmarkEnd w:id="6"/>
     </w:p>
@@ -1473,7 +1368,7 @@
         <w:rPr>
           <w:lang w:val="pt-PT"/>
         </w:rPr>
-        <w:t>Permite o utilizador delegar o seu veículo a outro utilizador, já registado no sistema, que aceite esta responsabilidade.</w:t>
+        <w:t>Depois de registado, o utilizador poderá subscrever as suas viaturas, bem como viaturas delegadas por outros utilizadores. Passando a ser o responsável por quaisquer futuros eventos.</w:t>
       </w:r>
     </w:p>
     <w:p>
@@ -1483,12 +1378,12 @@
           <w:lang w:val="pt-PT"/>
         </w:rPr>
       </w:pPr>
-      <w:bookmarkStart w:id="7" w:name="rf03---subscrever-veículo"/>
-      <w:r>
-        <w:rPr>
-          <w:lang w:val="pt-PT"/>
-        </w:rPr>
-        <w:t>RF03 - Subscrever Veículo</w:t>
+      <w:bookmarkStart w:id="7" w:name="rf04---histórico-de-contraordenações"/>
+      <w:r>
+        <w:rPr>
+          <w:lang w:val="pt-PT"/>
+        </w:rPr>
+        <w:t>RF04 - Histórico de Contraordenações</w:t>
       </w:r>
       <w:bookmarkEnd w:id="7"/>
     </w:p>
@@ -1503,7 +1398,7 @@
         <w:rPr>
           <w:lang w:val="pt-PT"/>
         </w:rPr>
-        <w:t>Depois de registado, o utilizador poderá subscrever as suas viaturas, bem como viaturas delegadas por outros utilizadores. Passando a ser o responsável por quaisquer futuros eventos.</w:t>
+        <w:t>É disponibilizada uma lista de contraordenações com os últimos eventos ocorridos. O utilizador poderá visualizar os mesmos e aceder à sua informação.</w:t>
       </w:r>
     </w:p>
     <w:p>
@@ -1513,12 +1408,12 @@
           <w:lang w:val="pt-PT"/>
         </w:rPr>
       </w:pPr>
-      <w:bookmarkStart w:id="8" w:name="rf04---histórico-de-contraordenações"/>
-      <w:r>
-        <w:rPr>
-          <w:lang w:val="pt-PT"/>
-        </w:rPr>
-        <w:t>RF04 - Histórico de Contraordenações</w:t>
+      <w:bookmarkStart w:id="8" w:name="rf05---registar-cidadão"/>
+      <w:r>
+        <w:rPr>
+          <w:lang w:val="pt-PT"/>
+        </w:rPr>
+        <w:t>RF05 - Registar Cidadão</w:t>
       </w:r>
       <w:bookmarkEnd w:id="8"/>
     </w:p>
@@ -1533,19 +1428,7 @@
         <w:rPr>
           <w:lang w:val="pt-PT"/>
         </w:rPr>
-        <w:t xml:space="preserve">É disponibilizada uma lista de contraordenações com os últimos eventos ocorridos. O utilizador poderá visualizar </w:t>
-      </w:r>
-      <w:r>
-        <w:rPr>
-          <w:lang w:val="pt-PT"/>
-        </w:rPr>
-        <w:t>os mesmos</w:t>
-      </w:r>
-      <w:r>
-        <w:rPr>
-          <w:lang w:val="pt-PT"/>
-        </w:rPr>
-        <w:t xml:space="preserve"> e aceder à sua informação.</w:t>
+        <w:t>Para ter acesso a quaisquer funcionalidades é necessário o cidadão se registar no sistema através do seu cartão de cidadão e do seu contacto telefónico de forma a ser identificável pelo sistema.</w:t>
       </w:r>
     </w:p>
     <w:p>
@@ -1555,12 +1438,12 @@
           <w:lang w:val="pt-PT"/>
         </w:rPr>
       </w:pPr>
-      <w:bookmarkStart w:id="9" w:name="rf05---registar-cidadão"/>
-      <w:r>
-        <w:rPr>
-          <w:lang w:val="pt-PT"/>
-        </w:rPr>
-        <w:t>RF05 - Registar Cidadão</w:t>
+      <w:bookmarkStart w:id="9" w:name="rf06---pagamento-de-contraordenações"/>
+      <w:r>
+        <w:rPr>
+          <w:lang w:val="pt-PT"/>
+        </w:rPr>
+        <w:t>RF06 - Pagamento de Contraordenações</w:t>
       </w:r>
       <w:bookmarkEnd w:id="9"/>
     </w:p>
@@ -1575,49 +1458,13 @@
         <w:rPr>
           <w:lang w:val="pt-PT"/>
         </w:rPr>
-        <w:t>Para ter acesso a quaisquer funcionalidades é necessário o cidadão se registar no sistema através do seu cartão de cidadão e do seu contacto telefónico de forma a ser identificável pelo sistema.</w:t>
-      </w:r>
-    </w:p>
-    <w:p>
-      <w:pPr>
-        <w:pStyle w:val="Cabealho3"/>
-        <w:rPr>
-          <w:lang w:val="pt-PT"/>
-        </w:rPr>
-      </w:pPr>
-      <w:bookmarkStart w:id="10" w:name="rf06---pagamento-de-contraordenações"/>
-      <w:r>
-        <w:rPr>
-          <w:lang w:val="pt-PT"/>
-        </w:rPr>
-        <w:t>RF06 - Pagamento de Contraordenações</w:t>
-      </w:r>
-      <w:bookmarkEnd w:id="10"/>
-    </w:p>
-    <w:p>
-      <w:pPr>
-        <w:pStyle w:val="FirstParagraph"/>
-        <w:rPr>
-          <w:lang w:val="pt-PT"/>
-        </w:rPr>
-      </w:pPr>
-      <w:r>
-        <w:rPr>
-          <w:lang w:val="pt-PT"/>
-        </w:rPr>
         <w:t>Será disponibilizado para qualquer contraordenação a possibilidade de pagamento do valor respetivo da mesma.</w:t>
       </w:r>
     </w:p>
     <w:p>
-      <w:pPr>
-        <w:rPr>
-          <w:lang w:val="pt-PT"/>
-        </w:rPr>
-      </w:pPr>
       <w:r>
         <w:rPr>
           <w:noProof/>
-          <w:lang w:val="pt-PT"/>
         </w:rPr>
         <w:pict w14:anchorId="3351CC41">
           <v:rect id="_x0000_i1025" alt="" style="width:481.9pt;height:.05pt;mso-width-percent:0;mso-height-percent:0;mso-width-percent:0;mso-height-percent:0" o:hralign="center" o:hrstd="t" o:hr="t"/>
@@ -1631,28 +1478,58 @@
           <w:lang w:val="pt-PT"/>
         </w:rPr>
       </w:pPr>
-      <w:bookmarkStart w:id="11" w:name="requisitos-não-funcionais"/>
+      <w:bookmarkStart w:id="10" w:name="requisitos-não-funcionais"/>
       <w:r>
         <w:rPr>
           <w:lang w:val="pt-PT"/>
         </w:rPr>
         <w:t>Requisitos Não Funcionais</w:t>
       </w:r>
+      <w:bookmarkEnd w:id="10"/>
+    </w:p>
+    <w:p>
+      <w:pPr>
+        <w:pStyle w:val="Cabealho3"/>
+        <w:rPr>
+          <w:lang w:val="pt-PT"/>
+        </w:rPr>
+      </w:pPr>
+      <w:bookmarkStart w:id="11" w:name="rnf01---escalabilidade"/>
+      <w:r>
+        <w:rPr>
+          <w:lang w:val="pt-PT"/>
+        </w:rPr>
+        <w:t>RNF01 - Escalabilidade</w:t>
+      </w:r>
       <w:bookmarkEnd w:id="11"/>
     </w:p>
     <w:p>
       <w:pPr>
+        <w:pStyle w:val="FirstParagraph"/>
+        <w:rPr>
+          <w:lang w:val="pt-PT"/>
+        </w:rPr>
+      </w:pPr>
+      <w:r>
+        <w:rPr>
+          <w:lang w:val="pt-PT"/>
+        </w:rPr>
+        <w:t>O sistema irá ser desenhado de forma a suportar múltiplos acessos por vários utilizadores. Serão utilizadas técnicas como o balanceamento de carga e distribuição de operações de forma a resultar num melhor desempenho para o cidadão.</w:t>
+      </w:r>
+    </w:p>
+    <w:p>
+      <w:pPr>
         <w:pStyle w:val="Cabealho3"/>
         <w:rPr>
           <w:lang w:val="pt-PT"/>
         </w:rPr>
       </w:pPr>
-      <w:bookmarkStart w:id="12" w:name="rnf01---escalabilidade"/>
-      <w:r>
-        <w:rPr>
-          <w:lang w:val="pt-PT"/>
-        </w:rPr>
-        <w:t>RNF01 - Escalabilidade</w:t>
+      <w:bookmarkStart w:id="12" w:name="rnf02---segurança"/>
+      <w:r>
+        <w:rPr>
+          <w:lang w:val="pt-PT"/>
+        </w:rPr>
+        <w:t>RNF02 - Segurança</w:t>
       </w:r>
       <w:bookmarkEnd w:id="12"/>
     </w:p>
@@ -1667,7 +1544,7 @@
         <w:rPr>
           <w:lang w:val="pt-PT"/>
         </w:rPr>
-        <w:t>O sistema irá ser desenhado de forma a suportar múltiplos acessos por vários utilizadores. Serão utilizadas técnicas como o balanceamento de carga e distribuição de operações de forma a resultar num melhor desempenho para o cidadão.</w:t>
+        <w:t>Dada a importância deste tipo de informação apresentado na aplicação, irão ser usadas formas de possibilitar a máxima segurança no sistema.</w:t>
       </w:r>
     </w:p>
     <w:p>
@@ -1677,37 +1554,7 @@
           <w:lang w:val="pt-PT"/>
         </w:rPr>
       </w:pPr>
-      <w:bookmarkStart w:id="13" w:name="rnf02---segurança"/>
-      <w:r>
-        <w:rPr>
-          <w:lang w:val="pt-PT"/>
-        </w:rPr>
-        <w:t>RNF02 - Segurança</w:t>
-      </w:r>
-      <w:bookmarkEnd w:id="13"/>
-    </w:p>
-    <w:p>
-      <w:pPr>
-        <w:pStyle w:val="FirstParagraph"/>
-        <w:rPr>
-          <w:lang w:val="pt-PT"/>
-        </w:rPr>
-      </w:pPr>
-      <w:r>
-        <w:rPr>
-          <w:lang w:val="pt-PT"/>
-        </w:rPr>
-        <w:t>Dada a importância deste tipo de informação apresentado na aplicação, irão ser usadas formas de possibilitar a máxima segurança no sistema.</w:t>
-      </w:r>
-    </w:p>
-    <w:p>
-      <w:pPr>
-        <w:pStyle w:val="Cabealho3"/>
-        <w:rPr>
-          <w:lang w:val="pt-PT"/>
-        </w:rPr>
-      </w:pPr>
-      <w:bookmarkStart w:id="14" w:name="rnf03---tolerância-a-falhas"/>
+      <w:bookmarkStart w:id="13" w:name="rnf03---tolerância-a-falhas"/>
       <w:r>
         <w:rPr>
           <w:lang w:val="pt-PT"/>
@@ -1715,37 +1562,37 @@
         <w:lastRenderedPageBreak/>
         <w:t>RNF03 - Tolerância a falhas</w:t>
       </w:r>
+      <w:bookmarkEnd w:id="13"/>
+    </w:p>
+    <w:p>
+      <w:pPr>
+        <w:pStyle w:val="FirstParagraph"/>
+        <w:rPr>
+          <w:lang w:val="pt-PT"/>
+        </w:rPr>
+      </w:pPr>
+      <w:r>
+        <w:rPr>
+          <w:lang w:val="pt-PT"/>
+        </w:rPr>
+        <w:t>O cidadão irá usar o nosso sistema para efetuar pagamentos e aceder a informação importante. Deverá ser garantido o bom funcionamento da nossa aplicação e irá ser dado suporte para possíveis falhas.</w:t>
+      </w:r>
+    </w:p>
+    <w:p>
+      <w:pPr>
+        <w:pStyle w:val="Cabealho3"/>
+        <w:rPr>
+          <w:lang w:val="pt-PT"/>
+        </w:rPr>
+      </w:pPr>
+      <w:bookmarkStart w:id="14" w:name="rnf04---rapidez-de-entrega"/>
+      <w:r>
+        <w:rPr>
+          <w:lang w:val="pt-PT"/>
+        </w:rPr>
+        <w:t>RNF04 - Rapidez de Entrega</w:t>
+      </w:r>
       <w:bookmarkEnd w:id="14"/>
-    </w:p>
-    <w:p>
-      <w:pPr>
-        <w:pStyle w:val="FirstParagraph"/>
-        <w:rPr>
-          <w:lang w:val="pt-PT"/>
-        </w:rPr>
-      </w:pPr>
-      <w:r>
-        <w:rPr>
-          <w:lang w:val="pt-PT"/>
-        </w:rPr>
-        <w:t>O cidadão irá usar o nosso sistema para efetuar pagamentos e aceder a informação importante. Deverá ser garantido o bom funcionamento da nossa aplicação e irá ser dado suporte para possíveis falhas.</w:t>
-      </w:r>
-    </w:p>
-    <w:p>
-      <w:pPr>
-        <w:pStyle w:val="Cabealho3"/>
-        <w:rPr>
-          <w:lang w:val="pt-PT"/>
-        </w:rPr>
-      </w:pPr>
-      <w:bookmarkStart w:id="15" w:name="rnf04---rapidez-de-entrega"/>
-      <w:r>
-        <w:rPr>
-          <w:lang w:val="pt-PT"/>
-        </w:rPr>
-        <w:t>RNF04 - Rapidez de Entrega</w:t>
-      </w:r>
-      <w:bookmarkEnd w:id="15"/>
     </w:p>
     <w:p>
       <w:pPr>
@@ -1774,12 +1621,18 @@
         <w:pStyle w:val="Ttulo1"/>
         <w:pageBreakBefore/>
         <w:spacing w:before="0" w:line="360" w:lineRule="auto"/>
-      </w:pPr>
-      <w:bookmarkStart w:id="16" w:name="_Toc417484119"/>
-      <w:bookmarkEnd w:id="16"/>
-      <w:r>
+        <w:rPr>
+          <w:lang w:val="pt-PT"/>
+        </w:rPr>
+      </w:pPr>
+      <w:bookmarkStart w:id="15" w:name="_Toc417484119"/>
+      <w:bookmarkEnd w:id="15"/>
+      <w:r>
+        <w:rPr>
+          <w:lang w:val="pt-PT"/>
+        </w:rPr>
         <w:lastRenderedPageBreak/>
-        <w:t>A.1 Diagramas da Aplicação</w:t>
+        <w:t>A.1 Diagramas</w:t>
       </w:r>
     </w:p>
     <w:p>
@@ -1795,24 +1648,21 @@
           <w:b/>
           <w:sz w:val="32"/>
           <w:szCs w:val="32"/>
-          <w:lang w:val="pt-PT"/>
-        </w:rPr>
-        <w:t>Diagrama</w:t>
-      </w:r>
-      <w:r>
-        <w:rPr>
-          <w:b/>
-          <w:sz w:val="32"/>
-          <w:szCs w:val="32"/>
-        </w:rPr>
-        <w:t xml:space="preserve"> de use case</w:t>
+        </w:rPr>
+        <w:t>Diagrama de use case</w:t>
       </w:r>
     </w:p>
     <w:p>
       <w:pPr>
         <w:pStyle w:val="Textbody"/>
-      </w:pPr>
-      <w:r>
+        <w:rPr>
+          <w:lang w:val="pt-PT"/>
+        </w:rPr>
+      </w:pPr>
+      <w:r>
+        <w:rPr>
+          <w:lang w:val="pt-PT"/>
+        </w:rPr>
         <w:t> </w:t>
       </w:r>
     </w:p>
@@ -1820,18 +1670,21 @@
       <w:pPr>
         <w:pStyle w:val="Textbody"/>
         <w:keepNext/>
-      </w:pPr>
-      <w:bookmarkStart w:id="17" w:name="_Toc417484120"/>
-      <w:bookmarkEnd w:id="17"/>
-      <w:r>
-        <w:rPr>
-          <w:noProof/>
+        <w:rPr>
+          <w:lang w:val="pt-PT"/>
+        </w:rPr>
+      </w:pPr>
+      <w:bookmarkStart w:id="16" w:name="_Toc417484120"/>
+      <w:bookmarkEnd w:id="16"/>
+      <w:r>
+        <w:rPr>
+          <w:lang w:val="pt-PT"/>
         </w:rPr>
         <w:drawing>
           <wp:inline distT="0" distB="0" distL="0" distR="0">
-            <wp:extent cx="6120130" cy="3416935"/>
-            <wp:effectExtent l="0" t="0" r="1270" b="0"/>
-            <wp:docPr id="10" name="Imagem 10"/>
+            <wp:extent cx="6120130" cy="4215130"/>
+            <wp:effectExtent l="0" t="0" r="1270" b="1270"/>
+            <wp:docPr id="3" name="Imagem 3"/>
             <wp:cNvGraphicFramePr>
               <a:graphicFrameLocks xmlns:a="http://schemas.openxmlformats.org/drawingml/2006/main" noChangeAspect="1"/>
             </wp:cNvGraphicFramePr>
@@ -1839,7 +1692,7 @@
               <a:graphicData uri="http://schemas.openxmlformats.org/drawingml/2006/picture">
                 <pic:pic xmlns:pic="http://schemas.openxmlformats.org/drawingml/2006/picture">
                   <pic:nvPicPr>
-                    <pic:cNvPr id="10" name="Projeto Final.png"/>
+                    <pic:cNvPr id="3" name="Projeto Final.png"/>
                     <pic:cNvPicPr/>
                   </pic:nvPicPr>
                   <pic:blipFill>
@@ -1857,7 +1710,7 @@
                   <pic:spPr>
                     <a:xfrm>
                       <a:off x="0" y="0"/>
-                      <a:ext cx="6120130" cy="3416935"/>
+                      <a:ext cx="6120130" cy="4215130"/>
                     </a:xfrm>
                     <a:prstGeom prst="rect">
                       <a:avLst/>
@@ -1879,24 +1732,40 @@
         </w:rPr>
       </w:pPr>
       <w:r>
+        <w:rPr>
+          <w:lang w:val="pt-PT"/>
+        </w:rPr>
         <w:t xml:space="preserve">Figura </w:t>
       </w:r>
       <w:r>
+        <w:rPr>
+          <w:lang w:val="pt-PT"/>
+        </w:rPr>
         <w:fldChar w:fldCharType="begin"/>
       </w:r>
       <w:r>
+        <w:rPr>
+          <w:lang w:val="pt-PT"/>
+        </w:rPr>
         <w:instrText xml:space="preserve"> SEQ Figura \* ARABIC </w:instrText>
       </w:r>
       <w:r>
+        <w:rPr>
+          <w:lang w:val="pt-PT"/>
+        </w:rPr>
         <w:fldChar w:fldCharType="separate"/>
       </w:r>
       <w:r>
         <w:rPr>
           <w:noProof/>
+          <w:lang w:val="pt-PT"/>
         </w:rPr>
         <w:t>2</w:t>
       </w:r>
       <w:r>
+        <w:rPr>
+          <w:lang w:val="pt-PT"/>
+        </w:rPr>
         <w:fldChar w:fldCharType="end"/>
       </w:r>
       <w:r>
@@ -1910,10 +1779,772 @@
       <w:pPr>
         <w:pStyle w:val="Legenda"/>
         <w:jc w:val="both"/>
-      </w:pPr>
+        <w:rPr>
+          <w:i w:val="0"/>
+          <w:lang w:val="pt-PT"/>
+        </w:rPr>
+      </w:pPr>
+    </w:p>
+    <w:p>
+      <w:pPr>
+        <w:pStyle w:val="Legenda"/>
+        <w:jc w:val="both"/>
+        <w:rPr>
+          <w:i w:val="0"/>
+          <w:lang w:val="pt-PT"/>
+        </w:rPr>
+      </w:pPr>
+    </w:p>
+    <w:p>
+      <w:pPr>
+        <w:pStyle w:val="Legenda"/>
+        <w:jc w:val="both"/>
+        <w:rPr>
+          <w:i w:val="0"/>
+          <w:lang w:val="pt-PT"/>
+        </w:rPr>
+      </w:pPr>
+    </w:p>
+    <w:p>
+      <w:pPr>
+        <w:pStyle w:val="Legenda"/>
+        <w:jc w:val="both"/>
+        <w:rPr>
+          <w:i w:val="0"/>
+          <w:lang w:val="pt-PT"/>
+        </w:rPr>
+      </w:pPr>
+    </w:p>
+    <w:p>
+      <w:pPr>
+        <w:pStyle w:val="Legenda"/>
+        <w:jc w:val="both"/>
+        <w:rPr>
+          <w:i w:val="0"/>
+          <w:lang w:val="pt-PT"/>
+        </w:rPr>
+      </w:pPr>
+    </w:p>
+    <w:p>
+      <w:pPr>
+        <w:pStyle w:val="Legenda"/>
+        <w:jc w:val="both"/>
+        <w:rPr>
+          <w:i w:val="0"/>
+          <w:lang w:val="pt-PT"/>
+        </w:rPr>
+      </w:pPr>
+    </w:p>
+    <w:p>
+      <w:pPr>
+        <w:pStyle w:val="Legenda"/>
+        <w:jc w:val="both"/>
+        <w:rPr>
+          <w:i w:val="0"/>
+          <w:lang w:val="pt-PT"/>
+        </w:rPr>
+      </w:pPr>
+    </w:p>
+    <w:p>
+      <w:pPr>
+        <w:pStyle w:val="Legenda"/>
+        <w:jc w:val="both"/>
+        <w:rPr>
+          <w:i w:val="0"/>
+          <w:lang w:val="pt-PT"/>
+        </w:rPr>
+      </w:pPr>
+    </w:p>
+    <w:p>
+      <w:pPr>
+        <w:pStyle w:val="Legenda"/>
+        <w:jc w:val="both"/>
+        <w:rPr>
+          <w:i w:val="0"/>
+          <w:lang w:val="pt-PT"/>
+        </w:rPr>
+      </w:pPr>
+    </w:p>
+    <w:p>
+      <w:pPr>
+        <w:pStyle w:val="Legenda"/>
+        <w:jc w:val="both"/>
+        <w:rPr>
+          <w:i w:val="0"/>
+          <w:lang w:val="pt-PT"/>
+        </w:rPr>
+      </w:pPr>
+    </w:p>
+    <w:p>
+      <w:pPr>
+        <w:pStyle w:val="Legenda"/>
+        <w:jc w:val="both"/>
+        <w:rPr>
+          <w:i w:val="0"/>
+          <w:lang w:val="pt-PT"/>
+        </w:rPr>
+      </w:pPr>
+    </w:p>
+    <w:p>
+      <w:pPr>
+        <w:pStyle w:val="Legenda"/>
+        <w:jc w:val="both"/>
+        <w:rPr>
+          <w:i w:val="0"/>
+          <w:lang w:val="pt-PT"/>
+        </w:rPr>
+      </w:pPr>
+    </w:p>
+    <w:p>
+      <w:pPr>
+        <w:rPr>
+          <w:b/>
+          <w:sz w:val="32"/>
+          <w:szCs w:val="32"/>
+        </w:rPr>
+      </w:pPr>
+      <w:r>
+        <w:rPr>
+          <w:b/>
+          <w:sz w:val="32"/>
+          <w:szCs w:val="32"/>
+        </w:rPr>
+        <w:lastRenderedPageBreak/>
+        <w:t>Diagrama</w:t>
+      </w:r>
+      <w:r>
+        <w:rPr>
+          <w:b/>
+          <w:sz w:val="32"/>
+          <w:szCs w:val="32"/>
+        </w:rPr>
+        <w:t>s de sequência</w:t>
+      </w:r>
+    </w:p>
+    <w:p>
+      <w:pPr>
+        <w:pStyle w:val="Legenda"/>
+        <w:jc w:val="both"/>
+        <w:rPr>
+          <w:i w:val="0"/>
+          <w:lang w:val="pt-PT"/>
+        </w:rPr>
+      </w:pPr>
+    </w:p>
+    <w:p>
+      <w:pPr>
+        <w:pStyle w:val="Legenda"/>
+        <w:keepNext/>
+        <w:jc w:val="both"/>
+        <w:rPr>
+          <w:lang w:val="pt-PT"/>
+        </w:rPr>
+      </w:pPr>
+      <w:r>
+        <w:rPr>
+          <w:lang w:val="pt-PT"/>
+        </w:rPr>
+        <w:drawing>
+          <wp:inline distT="0" distB="0" distL="0" distR="0">
+            <wp:extent cx="6120130" cy="6814820"/>
+            <wp:effectExtent l="0" t="0" r="1270" b="5080"/>
+            <wp:docPr id="4" name="Imagem 4"/>
+            <wp:cNvGraphicFramePr>
+              <a:graphicFrameLocks xmlns:a="http://schemas.openxmlformats.org/drawingml/2006/main" noChangeAspect="1"/>
+            </wp:cNvGraphicFramePr>
+            <a:graphic xmlns:a="http://schemas.openxmlformats.org/drawingml/2006/main">
+              <a:graphicData uri="http://schemas.openxmlformats.org/drawingml/2006/picture">
+                <pic:pic xmlns:pic="http://schemas.openxmlformats.org/drawingml/2006/picture">
+                  <pic:nvPicPr>
+                    <pic:cNvPr id="4" name="rf01.png"/>
+                    <pic:cNvPicPr/>
+                  </pic:nvPicPr>
+                  <pic:blipFill>
+                    <a:blip r:embed="rId10">
+                      <a:extLst>
+                        <a:ext uri="{28A0092B-C50C-407E-A947-70E740481C1C}">
+                          <a14:useLocalDpi xmlns:a14="http://schemas.microsoft.com/office/drawing/2010/main" val="0"/>
+                        </a:ext>
+                      </a:extLst>
+                    </a:blip>
+                    <a:stretch>
+                      <a:fillRect/>
+                    </a:stretch>
+                  </pic:blipFill>
+                  <pic:spPr>
+                    <a:xfrm>
+                      <a:off x="0" y="0"/>
+                      <a:ext cx="6120130" cy="6814820"/>
+                    </a:xfrm>
+                    <a:prstGeom prst="rect">
+                      <a:avLst/>
+                    </a:prstGeom>
+                  </pic:spPr>
+                </pic:pic>
+              </a:graphicData>
+            </a:graphic>
+          </wp:inline>
+        </w:drawing>
+      </w:r>
+    </w:p>
+    <w:p>
+      <w:pPr>
+        <w:pStyle w:val="Legenda"/>
+        <w:jc w:val="both"/>
+        <w:rPr>
+          <w:lang w:val="pt-PT"/>
+        </w:rPr>
+      </w:pPr>
+      <w:r>
+        <w:rPr>
+          <w:lang w:val="pt-PT"/>
+        </w:rPr>
+        <w:t xml:space="preserve">Figura </w:t>
+      </w:r>
+      <w:r>
+        <w:rPr>
+          <w:lang w:val="pt-PT"/>
+        </w:rPr>
+        <w:fldChar w:fldCharType="begin"/>
+      </w:r>
+      <w:r>
+        <w:rPr>
+          <w:lang w:val="pt-PT"/>
+        </w:rPr>
+        <w:instrText xml:space="preserve"> SEQ Figura \* ARABIC </w:instrText>
+      </w:r>
+      <w:r>
+        <w:rPr>
+          <w:lang w:val="pt-PT"/>
+        </w:rPr>
+        <w:fldChar w:fldCharType="separate"/>
+      </w:r>
+      <w:r>
+        <w:rPr>
+          <w:noProof/>
+          <w:lang w:val="pt-PT"/>
+        </w:rPr>
+        <w:t>3</w:t>
+      </w:r>
+      <w:r>
+        <w:rPr>
+          <w:lang w:val="pt-PT"/>
+        </w:rPr>
+        <w:fldChar w:fldCharType="end"/>
+      </w:r>
+      <w:r>
+        <w:rPr>
+          <w:lang w:val="pt-PT"/>
+        </w:rPr>
+        <w:t xml:space="preserve"> Requisito Funcional 1</w:t>
+      </w:r>
+    </w:p>
+    <w:p>
+      <w:pPr>
+        <w:pStyle w:val="Legenda"/>
+        <w:keepNext/>
+        <w:jc w:val="both"/>
+      </w:pPr>
+      <w:r>
+        <w:rPr>
+          <w:lang w:val="pt-PT"/>
+        </w:rPr>
+        <w:lastRenderedPageBreak/>
+        <w:drawing>
+          <wp:inline distT="0" distB="0" distL="0" distR="0">
+            <wp:extent cx="6120130" cy="6814820"/>
+            <wp:effectExtent l="0" t="0" r="1270" b="5080"/>
+            <wp:docPr id="5" name="Imagem 5"/>
+            <wp:cNvGraphicFramePr>
+              <a:graphicFrameLocks xmlns:a="http://schemas.openxmlformats.org/drawingml/2006/main" noChangeAspect="1"/>
+            </wp:cNvGraphicFramePr>
+            <a:graphic xmlns:a="http://schemas.openxmlformats.org/drawingml/2006/main">
+              <a:graphicData uri="http://schemas.openxmlformats.org/drawingml/2006/picture">
+                <pic:pic xmlns:pic="http://schemas.openxmlformats.org/drawingml/2006/picture">
+                  <pic:nvPicPr>
+                    <pic:cNvPr id="5" name="rf02.png"/>
+                    <pic:cNvPicPr/>
+                  </pic:nvPicPr>
+                  <pic:blipFill>
+                    <a:blip r:embed="rId11">
+                      <a:extLst>
+                        <a:ext uri="{28A0092B-C50C-407E-A947-70E740481C1C}">
+                          <a14:useLocalDpi xmlns:a14="http://schemas.microsoft.com/office/drawing/2010/main" val="0"/>
+                        </a:ext>
+                      </a:extLst>
+                    </a:blip>
+                    <a:stretch>
+                      <a:fillRect/>
+                    </a:stretch>
+                  </pic:blipFill>
+                  <pic:spPr>
+                    <a:xfrm>
+                      <a:off x="0" y="0"/>
+                      <a:ext cx="6120130" cy="6814820"/>
+                    </a:xfrm>
+                    <a:prstGeom prst="rect">
+                      <a:avLst/>
+                    </a:prstGeom>
+                  </pic:spPr>
+                </pic:pic>
+              </a:graphicData>
+            </a:graphic>
+          </wp:inline>
+        </w:drawing>
+      </w:r>
+    </w:p>
+    <w:p>
+      <w:pPr>
+        <w:pStyle w:val="Legenda"/>
+        <w:jc w:val="both"/>
+        <w:rPr>
+          <w:lang w:val="pt-PT"/>
+        </w:rPr>
+      </w:pPr>
+      <w:r>
+        <w:rPr>
+          <w:lang w:val="pt-PT"/>
+        </w:rPr>
+        <w:t xml:space="preserve">Figura </w:t>
+      </w:r>
+      <w:r>
+        <w:rPr>
+          <w:lang w:val="pt-PT"/>
+        </w:rPr>
+        <w:fldChar w:fldCharType="begin"/>
+      </w:r>
+      <w:r>
+        <w:rPr>
+          <w:lang w:val="pt-PT"/>
+        </w:rPr>
+        <w:instrText xml:space="preserve"> SEQ Figura \* ARABIC </w:instrText>
+      </w:r>
+      <w:r>
+        <w:rPr>
+          <w:lang w:val="pt-PT"/>
+        </w:rPr>
+        <w:fldChar w:fldCharType="separate"/>
+      </w:r>
+      <w:r>
+        <w:rPr>
+          <w:noProof/>
+          <w:lang w:val="pt-PT"/>
+        </w:rPr>
+        <w:t>4</w:t>
+      </w:r>
+      <w:r>
+        <w:rPr>
+          <w:lang w:val="pt-PT"/>
+        </w:rPr>
+        <w:fldChar w:fldCharType="end"/>
+      </w:r>
+      <w:r>
+        <w:rPr>
+          <w:lang w:val="pt-PT"/>
+        </w:rPr>
+        <w:t xml:space="preserve"> Requisito Funcional 2</w:t>
+      </w:r>
+    </w:p>
+    <w:p>
+      <w:pPr>
+        <w:pStyle w:val="Legenda"/>
+        <w:keepNext/>
+        <w:jc w:val="both"/>
+      </w:pPr>
+      <w:r>
+        <w:rPr>
+          <w:lang w:val="pt-PT"/>
+        </w:rPr>
+        <w:lastRenderedPageBreak/>
+        <w:drawing>
+          <wp:inline distT="0" distB="0" distL="0" distR="0">
+            <wp:extent cx="6120130" cy="6814820"/>
+            <wp:effectExtent l="0" t="0" r="1270" b="5080"/>
+            <wp:docPr id="6" name="Imagem 6"/>
+            <wp:cNvGraphicFramePr>
+              <a:graphicFrameLocks xmlns:a="http://schemas.openxmlformats.org/drawingml/2006/main" noChangeAspect="1"/>
+            </wp:cNvGraphicFramePr>
+            <a:graphic xmlns:a="http://schemas.openxmlformats.org/drawingml/2006/main">
+              <a:graphicData uri="http://schemas.openxmlformats.org/drawingml/2006/picture">
+                <pic:pic xmlns:pic="http://schemas.openxmlformats.org/drawingml/2006/picture">
+                  <pic:nvPicPr>
+                    <pic:cNvPr id="6" name="rf03.png"/>
+                    <pic:cNvPicPr/>
+                  </pic:nvPicPr>
+                  <pic:blipFill>
+                    <a:blip r:embed="rId12">
+                      <a:extLst>
+                        <a:ext uri="{28A0092B-C50C-407E-A947-70E740481C1C}">
+                          <a14:useLocalDpi xmlns:a14="http://schemas.microsoft.com/office/drawing/2010/main" val="0"/>
+                        </a:ext>
+                      </a:extLst>
+                    </a:blip>
+                    <a:stretch>
+                      <a:fillRect/>
+                    </a:stretch>
+                  </pic:blipFill>
+                  <pic:spPr>
+                    <a:xfrm>
+                      <a:off x="0" y="0"/>
+                      <a:ext cx="6120130" cy="6814820"/>
+                    </a:xfrm>
+                    <a:prstGeom prst="rect">
+                      <a:avLst/>
+                    </a:prstGeom>
+                  </pic:spPr>
+                </pic:pic>
+              </a:graphicData>
+            </a:graphic>
+          </wp:inline>
+        </w:drawing>
+      </w:r>
+    </w:p>
+    <w:p>
+      <w:pPr>
+        <w:pStyle w:val="Legenda"/>
+        <w:jc w:val="both"/>
+        <w:rPr>
+          <w:lang w:val="pt-PT"/>
+        </w:rPr>
+      </w:pPr>
+      <w:bookmarkStart w:id="17" w:name="_GoBack"/>
+      <w:r>
+        <w:rPr>
+          <w:lang w:val="pt-PT"/>
+        </w:rPr>
+        <w:t xml:space="preserve">Figura </w:t>
+      </w:r>
+      <w:r>
+        <w:rPr>
+          <w:lang w:val="pt-PT"/>
+        </w:rPr>
+        <w:fldChar w:fldCharType="begin"/>
+      </w:r>
+      <w:r>
+        <w:rPr>
+          <w:lang w:val="pt-PT"/>
+        </w:rPr>
+        <w:instrText xml:space="preserve"> SEQ Figura \* ARABIC </w:instrText>
+      </w:r>
+      <w:r>
+        <w:rPr>
+          <w:lang w:val="pt-PT"/>
+        </w:rPr>
+        <w:fldChar w:fldCharType="separate"/>
+      </w:r>
+      <w:r>
+        <w:rPr>
+          <w:noProof/>
+          <w:lang w:val="pt-PT"/>
+        </w:rPr>
+        <w:t>5</w:t>
+      </w:r>
+      <w:r>
+        <w:rPr>
+          <w:lang w:val="pt-PT"/>
+        </w:rPr>
+        <w:fldChar w:fldCharType="end"/>
+      </w:r>
+      <w:r>
+        <w:rPr>
+          <w:lang w:val="pt-PT"/>
+        </w:rPr>
+        <w:t xml:space="preserve"> Requisito Funcional 3</w:t>
+      </w:r>
+    </w:p>
+    <w:bookmarkEnd w:id="17"/>
+    <w:p>
+      <w:pPr>
+        <w:pStyle w:val="Legenda"/>
+        <w:keepNext/>
+        <w:jc w:val="both"/>
+      </w:pPr>
+      <w:r>
+        <w:rPr>
+          <w:lang w:val="pt-PT"/>
+        </w:rPr>
+        <w:lastRenderedPageBreak/>
+        <w:drawing>
+          <wp:inline distT="0" distB="0" distL="0" distR="0">
+            <wp:extent cx="6120130" cy="6814820"/>
+            <wp:effectExtent l="0" t="0" r="1270" b="5080"/>
+            <wp:docPr id="8" name="Imagem 8"/>
+            <wp:cNvGraphicFramePr>
+              <a:graphicFrameLocks xmlns:a="http://schemas.openxmlformats.org/drawingml/2006/main" noChangeAspect="1"/>
+            </wp:cNvGraphicFramePr>
+            <a:graphic xmlns:a="http://schemas.openxmlformats.org/drawingml/2006/main">
+              <a:graphicData uri="http://schemas.openxmlformats.org/drawingml/2006/picture">
+                <pic:pic xmlns:pic="http://schemas.openxmlformats.org/drawingml/2006/picture">
+                  <pic:nvPicPr>
+                    <pic:cNvPr id="8" name="rf04.png"/>
+                    <pic:cNvPicPr/>
+                  </pic:nvPicPr>
+                  <pic:blipFill>
+                    <a:blip r:embed="rId13">
+                      <a:extLst>
+                        <a:ext uri="{28A0092B-C50C-407E-A947-70E740481C1C}">
+                          <a14:useLocalDpi xmlns:a14="http://schemas.microsoft.com/office/drawing/2010/main" val="0"/>
+                        </a:ext>
+                      </a:extLst>
+                    </a:blip>
+                    <a:stretch>
+                      <a:fillRect/>
+                    </a:stretch>
+                  </pic:blipFill>
+                  <pic:spPr>
+                    <a:xfrm>
+                      <a:off x="0" y="0"/>
+                      <a:ext cx="6120130" cy="6814820"/>
+                    </a:xfrm>
+                    <a:prstGeom prst="rect">
+                      <a:avLst/>
+                    </a:prstGeom>
+                  </pic:spPr>
+                </pic:pic>
+              </a:graphicData>
+            </a:graphic>
+          </wp:inline>
+        </w:drawing>
+      </w:r>
+    </w:p>
+    <w:p>
+      <w:pPr>
+        <w:pStyle w:val="Legenda"/>
+        <w:jc w:val="both"/>
+      </w:pPr>
+      <w:r>
+        <w:t xml:space="preserve">Figura </w:t>
+      </w:r>
+      <w:fldSimple w:instr=" SEQ Figura \* ARABIC ">
+        <w:r>
+          <w:rPr>
+            <w:noProof/>
+          </w:rPr>
+          <w:t>6</w:t>
+        </w:r>
+      </w:fldSimple>
+      <w:r>
+        <w:t xml:space="preserve"> </w:t>
+      </w:r>
+      <w:r>
+        <w:rPr>
+          <w:lang w:val="pt-PT"/>
+        </w:rPr>
+        <w:t>Requisito</w:t>
+      </w:r>
+      <w:r>
+        <w:t xml:space="preserve"> </w:t>
+      </w:r>
+      <w:r>
+        <w:rPr>
+          <w:lang w:val="pt-PT"/>
+        </w:rPr>
+        <w:t>Funcional</w:t>
+      </w:r>
+      <w:r>
+        <w:t xml:space="preserve"> 4</w:t>
+      </w:r>
+    </w:p>
+    <w:p>
+      <w:pPr>
+        <w:pStyle w:val="Legenda"/>
+        <w:keepNext/>
+        <w:jc w:val="both"/>
+      </w:pPr>
+      <w:r>
+        <w:rPr>
+          <w:lang w:val="pt-PT"/>
+        </w:rPr>
+        <w:lastRenderedPageBreak/>
+        <w:drawing>
+          <wp:inline distT="0" distB="0" distL="0" distR="0">
+            <wp:extent cx="6120130" cy="6814820"/>
+            <wp:effectExtent l="0" t="0" r="1270" b="5080"/>
+            <wp:docPr id="9" name="Imagem 9"/>
+            <wp:cNvGraphicFramePr>
+              <a:graphicFrameLocks xmlns:a="http://schemas.openxmlformats.org/drawingml/2006/main" noChangeAspect="1"/>
+            </wp:cNvGraphicFramePr>
+            <a:graphic xmlns:a="http://schemas.openxmlformats.org/drawingml/2006/main">
+              <a:graphicData uri="http://schemas.openxmlformats.org/drawingml/2006/picture">
+                <pic:pic xmlns:pic="http://schemas.openxmlformats.org/drawingml/2006/picture">
+                  <pic:nvPicPr>
+                    <pic:cNvPr id="9" name="rf05.png"/>
+                    <pic:cNvPicPr/>
+                  </pic:nvPicPr>
+                  <pic:blipFill>
+                    <a:blip r:embed="rId14">
+                      <a:extLst>
+                        <a:ext uri="{28A0092B-C50C-407E-A947-70E740481C1C}">
+                          <a14:useLocalDpi xmlns:a14="http://schemas.microsoft.com/office/drawing/2010/main" val="0"/>
+                        </a:ext>
+                      </a:extLst>
+                    </a:blip>
+                    <a:stretch>
+                      <a:fillRect/>
+                    </a:stretch>
+                  </pic:blipFill>
+                  <pic:spPr>
+                    <a:xfrm>
+                      <a:off x="0" y="0"/>
+                      <a:ext cx="6120130" cy="6814820"/>
+                    </a:xfrm>
+                    <a:prstGeom prst="rect">
+                      <a:avLst/>
+                    </a:prstGeom>
+                  </pic:spPr>
+                </pic:pic>
+              </a:graphicData>
+            </a:graphic>
+          </wp:inline>
+        </w:drawing>
+      </w:r>
+    </w:p>
+    <w:p>
+      <w:pPr>
+        <w:pStyle w:val="Legenda"/>
+        <w:jc w:val="both"/>
+      </w:pPr>
+      <w:r>
+        <w:t xml:space="preserve">Figura </w:t>
+      </w:r>
+      <w:fldSimple w:instr=" SEQ Figura \* ARABIC ">
+        <w:r>
+          <w:rPr>
+            <w:noProof/>
+          </w:rPr>
+          <w:t>7</w:t>
+        </w:r>
+      </w:fldSimple>
+      <w:r>
+        <w:t xml:space="preserve"> </w:t>
+      </w:r>
+      <w:r>
+        <w:rPr>
+          <w:lang w:val="pt-PT"/>
+        </w:rPr>
+        <w:t>Requisito</w:t>
+      </w:r>
+      <w:r>
+        <w:t xml:space="preserve"> </w:t>
+      </w:r>
+      <w:r>
+        <w:rPr>
+          <w:lang w:val="pt-PT"/>
+        </w:rPr>
+        <w:t>Funcional</w:t>
+      </w:r>
+      <w:r>
+        <w:t xml:space="preserve"> 5</w:t>
+      </w:r>
+    </w:p>
+    <w:p>
+      <w:pPr>
+        <w:pStyle w:val="Legenda"/>
+        <w:keepNext/>
+        <w:jc w:val="both"/>
+      </w:pPr>
+      <w:r>
+        <w:rPr>
+          <w:lang w:val="pt-PT"/>
+        </w:rPr>
+        <w:lastRenderedPageBreak/>
+        <w:drawing>
+          <wp:inline distT="0" distB="0" distL="0" distR="0">
+            <wp:extent cx="6120130" cy="6814820"/>
+            <wp:effectExtent l="0" t="0" r="1270" b="5080"/>
+            <wp:docPr id="11" name="Imagem 11"/>
+            <wp:cNvGraphicFramePr>
+              <a:graphicFrameLocks xmlns:a="http://schemas.openxmlformats.org/drawingml/2006/main" noChangeAspect="1"/>
+            </wp:cNvGraphicFramePr>
+            <a:graphic xmlns:a="http://schemas.openxmlformats.org/drawingml/2006/main">
+              <a:graphicData uri="http://schemas.openxmlformats.org/drawingml/2006/picture">
+                <pic:pic xmlns:pic="http://schemas.openxmlformats.org/drawingml/2006/picture">
+                  <pic:nvPicPr>
+                    <pic:cNvPr id="11" name="rf06.png"/>
+                    <pic:cNvPicPr/>
+                  </pic:nvPicPr>
+                  <pic:blipFill>
+                    <a:blip r:embed="rId15">
+                      <a:extLst>
+                        <a:ext uri="{28A0092B-C50C-407E-A947-70E740481C1C}">
+                          <a14:useLocalDpi xmlns:a14="http://schemas.microsoft.com/office/drawing/2010/main" val="0"/>
+                        </a:ext>
+                      </a:extLst>
+                    </a:blip>
+                    <a:stretch>
+                      <a:fillRect/>
+                    </a:stretch>
+                  </pic:blipFill>
+                  <pic:spPr>
+                    <a:xfrm>
+                      <a:off x="0" y="0"/>
+                      <a:ext cx="6120130" cy="6814820"/>
+                    </a:xfrm>
+                    <a:prstGeom prst="rect">
+                      <a:avLst/>
+                    </a:prstGeom>
+                  </pic:spPr>
+                </pic:pic>
+              </a:graphicData>
+            </a:graphic>
+          </wp:inline>
+        </w:drawing>
+      </w:r>
+    </w:p>
+    <w:p>
+      <w:pPr>
+        <w:pStyle w:val="Legenda"/>
+        <w:jc w:val="both"/>
+        <w:rPr>
+          <w:lang w:val="pt-PT"/>
+        </w:rPr>
+      </w:pPr>
+      <w:r>
+        <w:rPr>
+          <w:lang w:val="pt-PT"/>
+        </w:rPr>
+        <w:t xml:space="preserve">Figura </w:t>
+      </w:r>
+      <w:r>
+        <w:rPr>
+          <w:lang w:val="pt-PT"/>
+        </w:rPr>
+        <w:fldChar w:fldCharType="begin"/>
+      </w:r>
+      <w:r>
+        <w:rPr>
+          <w:lang w:val="pt-PT"/>
+        </w:rPr>
+        <w:instrText xml:space="preserve"> SEQ Figura \* ARABIC </w:instrText>
+      </w:r>
+      <w:r>
+        <w:rPr>
+          <w:lang w:val="pt-PT"/>
+        </w:rPr>
+        <w:fldChar w:fldCharType="separate"/>
+      </w:r>
+      <w:r>
+        <w:rPr>
+          <w:noProof/>
+          <w:lang w:val="pt-PT"/>
+        </w:rPr>
+        <w:t>8</w:t>
+      </w:r>
+      <w:r>
+        <w:rPr>
+          <w:lang w:val="pt-PT"/>
+        </w:rPr>
+        <w:fldChar w:fldCharType="end"/>
+      </w:r>
+      <w:r>
+        <w:rPr>
+          <w:lang w:val="pt-PT"/>
+        </w:rPr>
+        <w:t xml:space="preserve"> Requisito Funcional 6</w:t>
+      </w:r>
     </w:p>
     <w:sectPr>
-      <w:footerReference w:type="default" r:id="rId10"/>
+      <w:footerReference w:type="default" r:id="rId16"/>
       <w:pgSz w:w="11906" w:h="16838"/>
       <w:pgMar w:top="1134" w:right="1134" w:bottom="1700" w:left="1134" w:header="720" w:footer="1134" w:gutter="0"/>
       <w:pgNumType w:start="1"/>
@@ -2809,6 +3440,9 @@
   <w:style w:type="paragraph" w:default="1" w:styleId="Normal">
     <w:name w:val="Normal"/>
     <w:qFormat/>
+    <w:rPr>
+      <w:lang w:val="pt-PT"/>
+    </w:rPr>
   </w:style>
   <w:style w:type="paragraph" w:styleId="Ttulo1">
     <w:name w:val="heading 1"/>
@@ -2958,9 +3592,6 @@
   </w:style>
   <w:style w:type="paragraph" w:customStyle="1" w:styleId="Standard">
     <w:name w:val="Standard"/>
-    <w:rPr>
-      <w:lang/>
-    </w:rPr>
   </w:style>
   <w:style w:type="paragraph" w:customStyle="1" w:styleId="Heading">
     <w:name w:val="Heading"/>
@@ -3255,7 +3886,6 @@
     <w:rPr>
       <w:color w:val="000080"/>
       <w:u w:val="single"/>
-      <w:lang/>
     </w:rPr>
   </w:style>
   <w:style w:type="character" w:customStyle="1" w:styleId="FootnoteSymbol">

</xml_diff>